<commit_message>
Update User Case including Sam's
</commit_message>
<xml_diff>
--- a/Crownpass Owner/User Case Diagram.docx
+++ b/Crownpass Owner/User Case Diagram.docx
@@ -120,6 +120,118 @@
     </w:p>
     <w:p/>
     <w:p/>
+    <w:p/>
+    <w:p>
+      <w:r>
+        <w:t>Structural Model (Class Diagram)</w:t>
+      </w:r>
+    </w:p>
+    <w:p>
+      <w:r>
+        <w:rPr>
+          <w:noProof/>
+        </w:rPr>
+        <w:drawing>
+          <wp:inline distT="0" distB="0" distL="0" distR="0" wp14:anchorId="0EE9A011" wp14:editId="02A20C2C">
+            <wp:extent cx="5867400" cy="3074357"/>
+            <wp:effectExtent l="0" t="0" r="0" b="0"/>
+            <wp:docPr id="3" name="Picture 3"/>
+            <wp:cNvGraphicFramePr>
+              <a:graphicFrameLocks xmlns:a="http://schemas.openxmlformats.org/drawingml/2006/main" noChangeAspect="1"/>
+            </wp:cNvGraphicFramePr>
+            <a:graphic xmlns:a="http://schemas.openxmlformats.org/drawingml/2006/main">
+              <a:graphicData uri="http://schemas.openxmlformats.org/drawingml/2006/picture">
+                <pic:pic xmlns:pic="http://schemas.openxmlformats.org/drawingml/2006/picture">
+                  <pic:nvPicPr>
+                    <pic:cNvPr id="1" name=""/>
+                    <pic:cNvPicPr/>
+                  </pic:nvPicPr>
+                  <pic:blipFill rotWithShape="1">
+                    <a:blip r:embed="rId6"/>
+                    <a:srcRect l="14065" t="10094" r="10579" b="19709"/>
+                    <a:stretch/>
+                  </pic:blipFill>
+                  <pic:spPr bwMode="auto">
+                    <a:xfrm>
+                      <a:off x="0" y="0"/>
+                      <a:ext cx="5915125" cy="3099364"/>
+                    </a:xfrm>
+                    <a:prstGeom prst="rect">
+                      <a:avLst/>
+                    </a:prstGeom>
+                    <a:ln>
+                      <a:noFill/>
+                    </a:ln>
+                    <a:extLst>
+                      <a:ext uri="{53640926-AAD7-44D8-BBD7-CCE9431645EC}">
+                        <a14:shadowObscured xmlns:a14="http://schemas.microsoft.com/office/drawing/2010/main"/>
+                      </a:ext>
+                    </a:extLst>
+                  </pic:spPr>
+                </pic:pic>
+              </a:graphicData>
+            </a:graphic>
+          </wp:inline>
+        </w:drawing>
+      </w:r>
+    </w:p>
+    <w:p/>
+    <w:p/>
+    <w:p>
+      <w:r>
+        <w:t>Behaviour Model</w:t>
+      </w:r>
+    </w:p>
+    <w:p/>
+    <w:p>
+      <w:r>
+        <w:rPr>
+          <w:noProof/>
+        </w:rPr>
+        <w:drawing>
+          <wp:inline distT="0" distB="0" distL="0" distR="0" wp14:anchorId="2262A51D" wp14:editId="2BC5CABA">
+            <wp:extent cx="5824197" cy="2971800"/>
+            <wp:effectExtent l="0" t="0" r="5715" b="0"/>
+            <wp:docPr id="5" name="Picture 5" descr="Graphical user interface&#10;&#10;Description automatically generated with low confidence"/>
+            <wp:cNvGraphicFramePr>
+              <a:graphicFrameLocks xmlns:a="http://schemas.openxmlformats.org/drawingml/2006/main" noChangeAspect="1"/>
+            </wp:cNvGraphicFramePr>
+            <a:graphic xmlns:a="http://schemas.openxmlformats.org/drawingml/2006/main">
+              <a:graphicData uri="http://schemas.openxmlformats.org/drawingml/2006/picture">
+                <pic:pic xmlns:pic="http://schemas.openxmlformats.org/drawingml/2006/picture">
+                  <pic:nvPicPr>
+                    <pic:cNvPr id="5" name="Picture 5" descr="Graphical user interface&#10;&#10;Description automatically generated with low confidence"/>
+                    <pic:cNvPicPr/>
+                  </pic:nvPicPr>
+                  <pic:blipFill rotWithShape="1">
+                    <a:blip r:embed="rId7"/>
+                    <a:srcRect l="16752" t="10164" r="24883" b="36892"/>
+                    <a:stretch/>
+                  </pic:blipFill>
+                  <pic:spPr bwMode="auto">
+                    <a:xfrm>
+                      <a:off x="0" y="0"/>
+                      <a:ext cx="5841570" cy="2980664"/>
+                    </a:xfrm>
+                    <a:prstGeom prst="rect">
+                      <a:avLst/>
+                    </a:prstGeom>
+                    <a:ln>
+                      <a:noFill/>
+                    </a:ln>
+                    <a:extLst>
+                      <a:ext uri="{53640926-AAD7-44D8-BBD7-CCE9431645EC}">
+                        <a14:shadowObscured xmlns:a14="http://schemas.microsoft.com/office/drawing/2010/main"/>
+                      </a:ext>
+                    </a:extLst>
+                  </pic:spPr>
+                </pic:pic>
+              </a:graphicData>
+            </a:graphic>
+          </wp:inline>
+        </w:drawing>
+      </w:r>
+    </w:p>
     <w:sectPr>
       <w:pgSz w:w="11906" w:h="16838"/>
       <w:pgMar w:top="1440" w:right="1440" w:bottom="1440" w:left="1440" w:header="708" w:footer="708" w:gutter="0"/>

</xml_diff>

<commit_message>
Update User Case Diagram.docx, Use_Case_Model.di, and 2 more files...
</commit_message>
<xml_diff>
--- a/Crownpass Owner/User Case Diagram.docx
+++ b/Crownpass Owner/User Case Diagram.docx
@@ -7,17 +7,16 @@
         <w:t>Use Case Model</w:t>
       </w:r>
     </w:p>
-    <w:p/>
     <w:p>
       <w:r>
         <w:rPr>
           <w:noProof/>
         </w:rPr>
         <w:drawing>
-          <wp:inline distT="0" distB="0" distL="0" distR="0" wp14:anchorId="311A9B8A" wp14:editId="0FBB66FC">
-            <wp:extent cx="5977860" cy="3048000"/>
-            <wp:effectExtent l="0" t="0" r="4445" b="0"/>
-            <wp:docPr id="1" name="Picture 1"/>
+          <wp:inline distT="0" distB="0" distL="0" distR="0" wp14:anchorId="32FBBE26" wp14:editId="18B91D45">
+            <wp:extent cx="5821680" cy="3418602"/>
+            <wp:effectExtent l="0" t="0" r="7620" b="0"/>
+            <wp:docPr id="1" name="Picture 1" descr="Diagram, schematic, map&#10;&#10;Description automatically generated"/>
             <wp:cNvGraphicFramePr>
               <a:graphicFrameLocks xmlns:a="http://schemas.openxmlformats.org/drawingml/2006/main" noChangeAspect="1"/>
             </wp:cNvGraphicFramePr>
@@ -25,18 +24,18 @@
               <a:graphicData uri="http://schemas.openxmlformats.org/drawingml/2006/picture">
                 <pic:pic xmlns:pic="http://schemas.openxmlformats.org/drawingml/2006/picture">
                   <pic:nvPicPr>
-                    <pic:cNvPr id="1" name=""/>
+                    <pic:cNvPr id="1" name="Picture 1" descr="Diagram, schematic, map&#10;&#10;Description automatically generated"/>
                     <pic:cNvPicPr/>
                   </pic:nvPicPr>
                   <pic:blipFill rotWithShape="1">
                     <a:blip r:embed="rId4"/>
-                    <a:srcRect l="16220" t="13236" r="16508" b="25783"/>
+                    <a:srcRect l="11735" t="9736" r="12774" b="11454"/>
                     <a:stretch/>
                   </pic:blipFill>
                   <pic:spPr bwMode="auto">
                     <a:xfrm>
                       <a:off x="0" y="0"/>
-                      <a:ext cx="6018629" cy="3068787"/>
+                      <a:ext cx="5875133" cy="3449991"/>
                     </a:xfrm>
                     <a:prstGeom prst="rect">
                       <a:avLst/>
@@ -57,7 +56,6 @@
         </w:drawing>
       </w:r>
     </w:p>
-    <w:p/>
     <w:p/>
     <w:p/>
     <w:p>

</xml_diff>